<commit_message>
loaded hopefully final version of create-covid-db and updated project report
</commit_message>
<xml_diff>
--- a/13-project-2/project-2-report - Copy.docx
+++ b/13-project-2/project-2-report - Copy.docx
@@ -2628,7 +2628,23 @@
           <w:color w:val="24292F"/>
           <w:lang w:eastAsia="en-AU"/>
         </w:rPr>
-        <w:t>people_vaccinated:</w:t>
+        <w:t>people_vaccinated</w:t>
+      </w:r>
+      <w:r>
+        <w:rPr>
+          <w:rFonts w:eastAsia="Times New Roman" w:cstheme="minorHAnsi"/>
+          <w:color w:val="24292F"/>
+          <w:lang w:eastAsia="en-AU"/>
+        </w:rPr>
+        <w:t>_per_hundred</w:t>
+      </w:r>
+      <w:r>
+        <w:rPr>
+          <w:rFonts w:eastAsia="Times New Roman" w:cstheme="minorHAnsi"/>
+          <w:color w:val="24292F"/>
+          <w:lang w:eastAsia="en-AU"/>
+        </w:rPr>
+        <w:t>:</w:t>
       </w:r>
     </w:p>
     <w:p>
@@ -2655,7 +2671,23 @@
           <w:color w:val="24292F"/>
           <w:lang w:eastAsia="en-AU"/>
         </w:rPr>
-        <w:t>If a person receives the first dose of a 2-dose vaccine, this metric goes up by 1. If they receive the second dose, the metric stays the same.</w:t>
+        <w:t>If a person receives the first dose of a 2-dose vaccine, this metric goes up by 1. If they receive the second dose, the metric stays the same</w:t>
+      </w:r>
+      <w:r>
+        <w:rPr>
+          <w:rFonts w:eastAsia="Times New Roman" w:cstheme="minorHAnsi"/>
+          <w:color w:val="24292F"/>
+          <w:lang w:eastAsia="en-AU"/>
+        </w:rPr>
+        <w:t xml:space="preserve"> ie 1</w:t>
+      </w:r>
+      <w:r>
+        <w:rPr>
+          <w:rFonts w:eastAsia="Times New Roman" w:cstheme="minorHAnsi"/>
+          <w:color w:val="24292F"/>
+          <w:lang w:eastAsia="en-AU"/>
+        </w:rPr>
+        <w:t>.</w:t>
       </w:r>
     </w:p>
     <w:p>
@@ -2691,7 +2723,6 @@
           <w:lang w:eastAsia="en-AU"/>
         </w:rPr>
       </w:pPr>
-      <w:commentRangeStart w:id="1"/>
       <w:r>
         <w:rPr>
           <w:rFonts w:eastAsia="Times New Roman" w:cstheme="minorHAnsi"/>
@@ -2707,16 +2738,6 @@
           <w:lang w:eastAsia="en-AU"/>
         </w:rPr>
         <w:t>. If a person receives the first dose of a 2-dose vaccine, this metric stays the same. If they receive the second dose, the metric goes up by 1.</w:t>
-      </w:r>
-      <w:commentRangeEnd w:id="1"/>
-      <w:r>
-        <w:rPr>
-          <w:rStyle w:val="CommentReference"/>
-          <w:rFonts w:cstheme="minorHAnsi"/>
-          <w:sz w:val="22"/>
-          <w:szCs w:val="22"/>
-        </w:rPr>
-        <w:commentReference w:id="1"/>
       </w:r>
     </w:p>
     <w:p>
@@ -3136,17 +3157,7 @@
           <w:szCs w:val="21"/>
           <w:lang w:eastAsia="en-AU"/>
         </w:rPr>
-        <w:t xml:space="preserve">onduct </w:t>
-      </w:r>
-      <w:r>
-        <w:rPr>
-          <w:rFonts w:ascii="Consolas" w:eastAsia="Times New Roman" w:hAnsi="Consolas" w:cs="Times New Roman"/>
-          <w:color w:val="009900"/>
-          <w:sz w:val="21"/>
-          <w:szCs w:val="21"/>
-          <w:lang w:eastAsia="en-AU"/>
-        </w:rPr>
-        <w:t>exploratory data analysis</w:t>
+        <w:t>onduct exploratory data analysis</w:t>
       </w:r>
       <w:r>
         <w:rPr>
@@ -3289,13 +3300,7 @@
         <w:rPr>
           <w:color w:val="009900"/>
         </w:rPr>
-        <w:t>Remove recovered data for Canada due to mismatch issue</w:t>
-      </w:r>
-      <w:r>
-        <w:rPr>
-          <w:color w:val="009900"/>
-        </w:rPr>
-        <w:t>.</w:t>
+        <w:t>Remove recovered data for Canada due to mismatch issue.</w:t>
       </w:r>
       <w:r>
         <w:rPr>
@@ -3311,19 +3316,7 @@
         <w:rPr>
           <w:color w:val="009900"/>
         </w:rPr>
-        <w:t>Canada recovered data is counted for the whole Country instead of by Province/State which is how Canada</w:t>
-      </w:r>
-      <w:r>
-        <w:rPr>
-          <w:color w:val="009900"/>
-        </w:rPr>
-        <w:t xml:space="preserve"> a</w:t>
-      </w:r>
-      <w:r>
-        <w:rPr>
-          <w:color w:val="009900"/>
-        </w:rPr>
-        <w:t>nd the rest of the world count data for "Confirmed Cases" and "Deaths".</w:t>
+        <w:t>Canada recovered data is counted for the whole Country instead of by Province/State which is how Canada and the rest of the world count data for "Confirmed Cases" and "Deaths".</w:t>
       </w:r>
     </w:p>
     <w:p>
@@ -3344,25 +3337,7 @@
         <w:rPr>
           <w:color w:val="009900"/>
         </w:rPr>
-        <w:t>W</w:t>
-      </w:r>
-      <w:r>
-        <w:rPr>
-          <w:color w:val="009900"/>
-        </w:rPr>
-        <w:t xml:space="preserve">e could apportion recovered data for the country </w:t>
-      </w:r>
-      <w:r>
-        <w:rPr>
-          <w:color w:val="009900"/>
-        </w:rPr>
-        <w:t xml:space="preserve">across the Province/States </w:t>
-      </w:r>
-      <w:r>
-        <w:rPr>
-          <w:color w:val="009900"/>
-        </w:rPr>
-        <w:t xml:space="preserve">in the same ratio as </w:t>
+        <w:t xml:space="preserve">We could apportion recovered data for the country across the Province/States in the same ratio as </w:t>
       </w:r>
       <w:r>
         <w:rPr>
@@ -3430,17 +3405,7 @@
           <w:szCs w:val="21"/>
           <w:lang w:eastAsia="en-AU"/>
         </w:rPr>
-        <w:t>merge confirmed_df_long and deaths_df_long</w:t>
-      </w:r>
-      <w:r>
-        <w:rPr>
-          <w:rFonts w:ascii="Consolas" w:eastAsia="Times New Roman" w:hAnsi="Consolas" w:cs="Times New Roman"/>
-          <w:color w:val="009900"/>
-          <w:sz w:val="21"/>
-          <w:szCs w:val="21"/>
-          <w:lang w:eastAsia="en-AU"/>
-        </w:rPr>
-        <w:t xml:space="preserve"> into full_table</w:t>
+        <w:t>merge confirmed_df_long and deaths_df_long into full_table</w:t>
       </w:r>
     </w:p>
     <w:p>
@@ -3490,37 +3455,7 @@
           <w:szCs w:val="21"/>
           <w:lang w:eastAsia="en-AU"/>
         </w:rPr>
-        <w:t xml:space="preserve">Check Canada data in "full_table" - "recovered" should be 0 and check of CSV file confirms </w:t>
-      </w:r>
-      <w:r>
-        <w:rPr>
-          <w:rFonts w:ascii="Consolas" w:eastAsia="Times New Roman" w:hAnsi="Consolas" w:cs="Times New Roman"/>
-          <w:color w:val="009900"/>
-          <w:sz w:val="21"/>
-          <w:szCs w:val="21"/>
-          <w:lang w:eastAsia="en-AU"/>
-        </w:rPr>
-        <w:t xml:space="preserve">that </w:t>
-      </w:r>
-      <w:r>
-        <w:rPr>
-          <w:rFonts w:ascii="Consolas" w:eastAsia="Times New Roman" w:hAnsi="Consolas" w:cs="Times New Roman"/>
-          <w:color w:val="009900"/>
-          <w:sz w:val="21"/>
-          <w:szCs w:val="21"/>
-          <w:lang w:eastAsia="en-AU"/>
-        </w:rPr>
-        <w:t>it is</w:t>
-      </w:r>
-      <w:r>
-        <w:rPr>
-          <w:rFonts w:ascii="Consolas" w:eastAsia="Times New Roman" w:hAnsi="Consolas" w:cs="Times New Roman"/>
-          <w:color w:val="009900"/>
-          <w:sz w:val="21"/>
-          <w:szCs w:val="21"/>
-          <w:lang w:eastAsia="en-AU"/>
-        </w:rPr>
-        <w:t>.</w:t>
+        <w:t>Check Canada data in "full_table" - "recovered" should be 0 and check of CSV file confirms that it is.</w:t>
       </w:r>
     </w:p>
     <w:p>
@@ -3548,17 +3483,7 @@
           <w:szCs w:val="21"/>
           <w:lang w:eastAsia="en-AU"/>
         </w:rPr>
-        <w:t>onvert date from string to datetime</w:t>
-      </w:r>
-      <w:r>
-        <w:rPr>
-          <w:rFonts w:ascii="Consolas" w:eastAsia="Times New Roman" w:hAnsi="Consolas" w:cs="Times New Roman"/>
-          <w:color w:val="009900"/>
-          <w:sz w:val="21"/>
-          <w:szCs w:val="21"/>
-          <w:lang w:eastAsia="en-AU"/>
-        </w:rPr>
-        <w:t>.</w:t>
+        <w:t>onvert date from string to datetime.</w:t>
       </w:r>
     </w:p>
     <w:p>
@@ -3580,27 +3505,7 @@
           <w:szCs w:val="21"/>
           <w:lang w:eastAsia="en-AU"/>
         </w:rPr>
-        <w:t>D</w:t>
-      </w:r>
-      <w:r>
-        <w:rPr>
-          <w:rFonts w:ascii="Consolas" w:eastAsia="Times New Roman" w:hAnsi="Consolas" w:cs="Times New Roman"/>
-          <w:color w:val="009900"/>
-          <w:sz w:val="21"/>
-          <w:szCs w:val="21"/>
-          <w:lang w:eastAsia="en-AU"/>
-        </w:rPr>
-        <w:t>etect missing values NaN</w:t>
-      </w:r>
-      <w:r>
-        <w:rPr>
-          <w:rFonts w:ascii="Consolas" w:eastAsia="Times New Roman" w:hAnsi="Consolas" w:cs="Times New Roman"/>
-          <w:color w:val="009900"/>
-          <w:sz w:val="21"/>
-          <w:szCs w:val="21"/>
-          <w:lang w:eastAsia="en-AU"/>
-        </w:rPr>
-        <w:t>.</w:t>
+        <w:t>Detect missing values NaN.</w:t>
       </w:r>
     </w:p>
     <w:p>
@@ -3623,27 +3528,7 @@
           <w:szCs w:val="21"/>
           <w:lang w:eastAsia="en-AU"/>
         </w:rPr>
-        <w:t>R</w:t>
-      </w:r>
-      <w:r>
-        <w:rPr>
-          <w:rFonts w:ascii="Consolas" w:eastAsia="Times New Roman" w:hAnsi="Consolas" w:cs="Times New Roman"/>
-          <w:color w:val="009900"/>
-          <w:sz w:val="21"/>
-          <w:szCs w:val="21"/>
-          <w:lang w:eastAsia="en-AU"/>
-        </w:rPr>
-        <w:t>eplace 'recovered' NaNs with zero</w:t>
-      </w:r>
-      <w:r>
-        <w:rPr>
-          <w:rFonts w:ascii="Consolas" w:eastAsia="Times New Roman" w:hAnsi="Consolas" w:cs="Times New Roman"/>
-          <w:color w:val="009900"/>
-          <w:sz w:val="21"/>
-          <w:szCs w:val="21"/>
-          <w:lang w:eastAsia="en-AU"/>
-        </w:rPr>
-        <w:t>.</w:t>
+        <w:t>Replace 'recovered' NaNs with zero.</w:t>
       </w:r>
     </w:p>
     <w:p>
@@ -3689,47 +3574,7 @@
           <w:szCs w:val="21"/>
           <w:lang w:eastAsia="en-AU"/>
         </w:rPr>
-        <w:t>C</w:t>
-      </w:r>
-      <w:r>
-        <w:rPr>
-          <w:rFonts w:ascii="Consolas" w:eastAsia="Times New Roman" w:hAnsi="Consolas" w:cs="Times New Roman"/>
-          <w:color w:val="009900"/>
-          <w:sz w:val="21"/>
-          <w:szCs w:val="21"/>
-          <w:lang w:eastAsia="en-AU"/>
-        </w:rPr>
-        <w:t>alculate active cases = confirmed</w:t>
-      </w:r>
-      <w:r>
-        <w:rPr>
-          <w:rFonts w:ascii="Consolas" w:eastAsia="Times New Roman" w:hAnsi="Consolas" w:cs="Times New Roman"/>
-          <w:color w:val="009900"/>
-          <w:sz w:val="21"/>
-          <w:szCs w:val="21"/>
-          <w:lang w:eastAsia="en-AU"/>
-        </w:rPr>
-        <w:t xml:space="preserve"> cases</w:t>
-      </w:r>
-      <w:r>
-        <w:rPr>
-          <w:rFonts w:ascii="Consolas" w:eastAsia="Times New Roman" w:hAnsi="Consolas" w:cs="Times New Roman"/>
-          <w:color w:val="009900"/>
-          <w:sz w:val="21"/>
-          <w:szCs w:val="21"/>
-          <w:lang w:eastAsia="en-AU"/>
-        </w:rPr>
-        <w:t xml:space="preserve"> - deaths – recovered</w:t>
-      </w:r>
-      <w:r>
-        <w:rPr>
-          <w:rFonts w:ascii="Consolas" w:eastAsia="Times New Roman" w:hAnsi="Consolas" w:cs="Times New Roman"/>
-          <w:color w:val="009900"/>
-          <w:sz w:val="21"/>
-          <w:szCs w:val="21"/>
-          <w:lang w:eastAsia="en-AU"/>
-        </w:rPr>
-        <w:t xml:space="preserve"> cases.</w:t>
+        <w:t>Calculate active cases = confirmed cases - deaths – recovered cases.</w:t>
       </w:r>
     </w:p>
     <w:p>
@@ -3752,27 +3597,7 @@
           <w:szCs w:val="21"/>
           <w:lang w:eastAsia="en-AU"/>
         </w:rPr>
-        <w:t>A</w:t>
-      </w:r>
-      <w:r>
-        <w:rPr>
-          <w:rFonts w:ascii="Consolas" w:eastAsia="Times New Roman" w:hAnsi="Consolas" w:cs="Times New Roman"/>
-          <w:color w:val="009900"/>
-          <w:sz w:val="21"/>
-          <w:szCs w:val="21"/>
-          <w:lang w:eastAsia="en-AU"/>
-        </w:rPr>
-        <w:t>ggregate data into Country/Region and group by Date and Country/Region</w:t>
-      </w:r>
-      <w:r>
-        <w:rPr>
-          <w:rFonts w:ascii="Consolas" w:eastAsia="Times New Roman" w:hAnsi="Consolas" w:cs="Times New Roman"/>
-          <w:color w:val="009900"/>
-          <w:sz w:val="21"/>
-          <w:szCs w:val="21"/>
-          <w:lang w:eastAsia="en-AU"/>
-        </w:rPr>
-        <w:t>.</w:t>
+        <w:t>Aggregate data into Country/Region and group by Date and Country/Region.</w:t>
       </w:r>
     </w:p>
     <w:p>
@@ -3800,17 +3625,7 @@
           <w:szCs w:val="21"/>
           <w:lang w:eastAsia="en-AU"/>
         </w:rPr>
-        <w:t>C</w:t>
-      </w:r>
-      <w:r>
-        <w:rPr>
-          <w:rFonts w:ascii="Consolas" w:eastAsia="Times New Roman" w:hAnsi="Consolas" w:cs="Times New Roman"/>
-          <w:color w:val="009900"/>
-          <w:sz w:val="21"/>
-          <w:szCs w:val="21"/>
-          <w:lang w:eastAsia="en-AU"/>
-        </w:rPr>
-        <w:t>alculate daily New cases, New deaths and New recovered by deducting the corresponding accumulative data on the previous day</w:t>
+        <w:t>Calculate daily New cases, New deaths and New recovered by deducting the corresponding accumulative data on the previous day</w:t>
       </w:r>
     </w:p>
     <w:p>
@@ -4056,47 +3871,7 @@
           <w:szCs w:val="21"/>
           <w:lang w:eastAsia="en-AU"/>
         </w:rPr>
-        <w:t>C</w:t>
-      </w:r>
-      <w:r>
-        <w:rPr>
-          <w:rFonts w:ascii="Consolas" w:eastAsia="Times New Roman" w:hAnsi="Consolas" w:cs="Times New Roman"/>
-          <w:color w:val="009900"/>
-          <w:sz w:val="21"/>
-          <w:szCs w:val="21"/>
-          <w:lang w:eastAsia="en-AU"/>
-        </w:rPr>
-        <w:t>onvert data</w:t>
-      </w:r>
-      <w:r>
-        <w:rPr>
-          <w:rFonts w:ascii="Consolas" w:eastAsia="Times New Roman" w:hAnsi="Consolas" w:cs="Times New Roman"/>
-          <w:color w:val="009900"/>
-          <w:sz w:val="21"/>
-          <w:szCs w:val="21"/>
-          <w:lang w:eastAsia="en-AU"/>
-        </w:rPr>
-        <w:t xml:space="preserve"> </w:t>
-      </w:r>
-      <w:r>
-        <w:rPr>
-          <w:rFonts w:ascii="Consolas" w:eastAsia="Times New Roman" w:hAnsi="Consolas" w:cs="Times New Roman"/>
-          <w:color w:val="009900"/>
-          <w:sz w:val="21"/>
-          <w:szCs w:val="21"/>
-          <w:lang w:eastAsia="en-AU"/>
-        </w:rPr>
-        <w:t>frame to a csv file for backup</w:t>
-      </w:r>
-      <w:r>
-        <w:rPr>
-          <w:rFonts w:ascii="Consolas" w:eastAsia="Times New Roman" w:hAnsi="Consolas" w:cs="Times New Roman"/>
-          <w:color w:val="009900"/>
-          <w:sz w:val="21"/>
-          <w:szCs w:val="21"/>
-          <w:lang w:eastAsia="en-AU"/>
-        </w:rPr>
-        <w:t>.</w:t>
+        <w:t>Convert data frame to a csv file for backup.</w:t>
       </w:r>
     </w:p>
     <w:p>
@@ -4124,67 +3899,7 @@
           <w:szCs w:val="21"/>
           <w:lang w:eastAsia="en-AU"/>
         </w:rPr>
-        <w:t>S</w:t>
-      </w:r>
-      <w:r>
-        <w:rPr>
-          <w:rFonts w:ascii="Consolas" w:eastAsia="Times New Roman" w:hAnsi="Consolas" w:cs="Times New Roman"/>
-          <w:color w:val="009900"/>
-          <w:sz w:val="21"/>
-          <w:szCs w:val="21"/>
-          <w:lang w:eastAsia="en-AU"/>
-        </w:rPr>
-        <w:t xml:space="preserve">elect </w:t>
-      </w:r>
-      <w:r>
-        <w:rPr>
-          <w:rFonts w:ascii="Consolas" w:eastAsia="Times New Roman" w:hAnsi="Consolas" w:cs="Times New Roman"/>
-          <w:color w:val="009900"/>
-          <w:sz w:val="21"/>
-          <w:szCs w:val="21"/>
-          <w:lang w:eastAsia="en-AU"/>
-        </w:rPr>
-        <w:t xml:space="preserve">Australia </w:t>
-      </w:r>
-      <w:r>
-        <w:rPr>
-          <w:rFonts w:ascii="Consolas" w:eastAsia="Times New Roman" w:hAnsi="Consolas" w:cs="Times New Roman"/>
-          <w:color w:val="009900"/>
-          <w:sz w:val="21"/>
-          <w:szCs w:val="21"/>
-          <w:lang w:eastAsia="en-AU"/>
-        </w:rPr>
-        <w:t>t</w:t>
-      </w:r>
-      <w:r>
-        <w:rPr>
-          <w:rFonts w:ascii="Consolas" w:eastAsia="Times New Roman" w:hAnsi="Consolas" w:cs="Times New Roman"/>
-          <w:color w:val="009900"/>
-          <w:sz w:val="21"/>
-          <w:szCs w:val="21"/>
-          <w:lang w:eastAsia="en-AU"/>
-        </w:rPr>
-        <w:t>o</w:t>
-      </w:r>
-      <w:r>
-        <w:rPr>
-          <w:rFonts w:ascii="Consolas" w:eastAsia="Times New Roman" w:hAnsi="Consolas" w:cs="Times New Roman"/>
-          <w:color w:val="009900"/>
-          <w:sz w:val="21"/>
-          <w:szCs w:val="21"/>
-          <w:lang w:eastAsia="en-AU"/>
-        </w:rPr>
-        <w:t xml:space="preserve"> check that data is correct</w:t>
-      </w:r>
-      <w:r>
-        <w:rPr>
-          <w:rFonts w:ascii="Consolas" w:eastAsia="Times New Roman" w:hAnsi="Consolas" w:cs="Times New Roman"/>
-          <w:color w:val="009900"/>
-          <w:sz w:val="21"/>
-          <w:szCs w:val="21"/>
-          <w:lang w:eastAsia="en-AU"/>
-        </w:rPr>
-        <w:t>. Validate the final data frame against the JHU Dashboard for 06/02/2022.</w:t>
+        <w:t>Select Australia to check that data is correct. Validate the final data frame against the JHU Dashboard for 06/02/2022.</w:t>
       </w:r>
     </w:p>
     <w:p>
@@ -4256,37 +3971,7 @@
           <w:szCs w:val="21"/>
           <w:lang w:eastAsia="en-AU"/>
         </w:rPr>
-        <w:t>accination dataset - csv file into a data</w:t>
-      </w:r>
-      <w:r>
-        <w:rPr>
-          <w:rFonts w:ascii="Consolas" w:eastAsia="Times New Roman" w:hAnsi="Consolas" w:cs="Times New Roman"/>
-          <w:color w:val="009900"/>
-          <w:sz w:val="21"/>
-          <w:szCs w:val="21"/>
-          <w:lang w:eastAsia="en-AU"/>
-        </w:rPr>
-        <w:t xml:space="preserve"> </w:t>
-      </w:r>
-      <w:r>
-        <w:rPr>
-          <w:rFonts w:ascii="Consolas" w:eastAsia="Times New Roman" w:hAnsi="Consolas" w:cs="Times New Roman"/>
-          <w:color w:val="009900"/>
-          <w:sz w:val="21"/>
-          <w:szCs w:val="21"/>
-          <w:lang w:eastAsia="en-AU"/>
-        </w:rPr>
-        <w:t>fram</w:t>
-      </w:r>
-      <w:r>
-        <w:rPr>
-          <w:rFonts w:ascii="Consolas" w:eastAsia="Times New Roman" w:hAnsi="Consolas" w:cs="Times New Roman"/>
-          <w:color w:val="009900"/>
-          <w:sz w:val="21"/>
-          <w:szCs w:val="21"/>
-          <w:lang w:eastAsia="en-AU"/>
-        </w:rPr>
-        <w:t>e.</w:t>
+        <w:t>accination dataset - csv file into a data frame.</w:t>
       </w:r>
     </w:p>
     <w:p>
@@ -4394,17 +4079,7 @@
           <w:szCs w:val="21"/>
           <w:lang w:eastAsia="en-AU"/>
         </w:rPr>
-        <w:t>D</w:t>
-      </w:r>
-      <w:r>
-        <w:rPr>
-          <w:rFonts w:ascii="Consolas" w:eastAsia="Times New Roman" w:hAnsi="Consolas" w:cs="Times New Roman"/>
-          <w:color w:val="009900"/>
-          <w:sz w:val="21"/>
-          <w:szCs w:val="21"/>
-          <w:lang w:eastAsia="en-AU"/>
-        </w:rPr>
-        <w:t xml:space="preserve">etect missing values NaN </w:t>
+        <w:t xml:space="preserve">Detect missing values NaN </w:t>
       </w:r>
     </w:p>
     <w:p>
@@ -4436,17 +4111,7 @@
           <w:szCs w:val="21"/>
           <w:lang w:eastAsia="en-AU"/>
         </w:rPr>
-        <w:t>R</w:t>
-      </w:r>
-      <w:r>
-        <w:rPr>
-          <w:rFonts w:ascii="Consolas" w:eastAsia="Times New Roman" w:hAnsi="Consolas" w:cs="Times New Roman"/>
-          <w:color w:val="009900"/>
-          <w:sz w:val="21"/>
-          <w:szCs w:val="21"/>
-          <w:lang w:eastAsia="en-AU"/>
-        </w:rPr>
-        <w:t>eplace NaNs with zero</w:t>
+        <w:t>Replace NaNs with zero</w:t>
       </w:r>
     </w:p>
     <w:p>
@@ -4478,17 +4143,7 @@
           <w:szCs w:val="21"/>
           <w:lang w:eastAsia="en-AU"/>
         </w:rPr>
-        <w:t>D</w:t>
-      </w:r>
-      <w:r>
-        <w:rPr>
-          <w:rFonts w:ascii="Consolas" w:eastAsia="Times New Roman" w:hAnsi="Consolas" w:cs="Times New Roman"/>
-          <w:color w:val="009900"/>
-          <w:sz w:val="21"/>
-          <w:szCs w:val="21"/>
-          <w:lang w:eastAsia="en-AU"/>
-        </w:rPr>
-        <w:t>ata cleansing</w:t>
+        <w:t>Data cleansing replace</w:t>
       </w:r>
       <w:r>
         <w:rPr>
@@ -4508,57 +4163,7 @@
           <w:szCs w:val="21"/>
           <w:lang w:eastAsia="en-AU"/>
         </w:rPr>
-        <w:t>replace</w:t>
-      </w:r>
-      <w:r>
-        <w:rPr>
-          <w:rFonts w:ascii="Consolas" w:eastAsia="Times New Roman" w:hAnsi="Consolas" w:cs="Times New Roman"/>
-          <w:color w:val="009900"/>
-          <w:sz w:val="21"/>
-          <w:szCs w:val="21"/>
-          <w:lang w:eastAsia="en-AU"/>
-        </w:rPr>
-        <w:t xml:space="preserve"> </w:t>
-      </w:r>
-      <w:r>
-        <w:rPr>
-          <w:rFonts w:ascii="Consolas" w:eastAsia="Times New Roman" w:hAnsi="Consolas" w:cs="Times New Roman"/>
-          <w:color w:val="009900"/>
-          <w:sz w:val="21"/>
-          <w:szCs w:val="21"/>
-          <w:lang w:eastAsia="en-AU"/>
-        </w:rPr>
-        <w:t>”</w:t>
-      </w:r>
-      <w:r>
-        <w:rPr>
-          <w:rFonts w:ascii="Consolas" w:eastAsia="Times New Roman" w:hAnsi="Consolas" w:cs="Times New Roman"/>
-          <w:color w:val="009900"/>
-          <w:sz w:val="21"/>
-          <w:szCs w:val="21"/>
-          <w:lang w:eastAsia="en-AU"/>
-        </w:rPr>
-        <w:t>United States</w:t>
-      </w:r>
-      <w:r>
-        <w:rPr>
-          <w:rFonts w:ascii="Consolas" w:eastAsia="Times New Roman" w:hAnsi="Consolas" w:cs="Times New Roman"/>
-          <w:color w:val="009900"/>
-          <w:sz w:val="21"/>
-          <w:szCs w:val="21"/>
-          <w:lang w:eastAsia="en-AU"/>
-        </w:rPr>
-        <w:t>” with “</w:t>
-      </w:r>
-      <w:r>
-        <w:rPr>
-          <w:rFonts w:ascii="Consolas" w:eastAsia="Times New Roman" w:hAnsi="Consolas" w:cs="Times New Roman"/>
-          <w:color w:val="009900"/>
-          <w:sz w:val="21"/>
-          <w:szCs w:val="21"/>
-          <w:lang w:eastAsia="en-AU"/>
-        </w:rPr>
-        <w:t>US</w:t>
+        <w:t>”United States” with “US</w:t>
       </w:r>
       <w:r>
         <w:rPr>
@@ -4660,47 +4265,7 @@
           <w:szCs w:val="21"/>
           <w:lang w:eastAsia="en-AU"/>
         </w:rPr>
-        <w:t xml:space="preserve"> the </w:t>
-      </w:r>
-      <w:r>
-        <w:rPr>
-          <w:rFonts w:ascii="Consolas" w:eastAsia="Times New Roman" w:hAnsi="Consolas" w:cs="Times New Roman"/>
-          <w:color w:val="009900"/>
-          <w:sz w:val="21"/>
-          <w:szCs w:val="21"/>
-          <w:lang w:eastAsia="en-AU"/>
-        </w:rPr>
-        <w:t xml:space="preserve">Population </w:t>
-      </w:r>
-      <w:r>
-        <w:rPr>
-          <w:rFonts w:ascii="Consolas" w:eastAsia="Times New Roman" w:hAnsi="Consolas" w:cs="Times New Roman"/>
-          <w:color w:val="009900"/>
-          <w:sz w:val="21"/>
-          <w:szCs w:val="21"/>
-          <w:lang w:eastAsia="en-AU"/>
-        </w:rPr>
-        <w:t>data</w:t>
-      </w:r>
-      <w:r>
-        <w:rPr>
-          <w:rFonts w:ascii="Consolas" w:eastAsia="Times New Roman" w:hAnsi="Consolas" w:cs="Times New Roman"/>
-          <w:color w:val="009900"/>
-          <w:sz w:val="21"/>
-          <w:szCs w:val="21"/>
-          <w:lang w:eastAsia="en-AU"/>
-        </w:rPr>
-        <w:t xml:space="preserve"> </w:t>
-      </w:r>
-      <w:r>
-        <w:rPr>
-          <w:rFonts w:ascii="Consolas" w:eastAsia="Times New Roman" w:hAnsi="Consolas" w:cs="Times New Roman"/>
-          <w:color w:val="009900"/>
-          <w:sz w:val="21"/>
-          <w:szCs w:val="21"/>
-          <w:lang w:eastAsia="en-AU"/>
-        </w:rPr>
-        <w:t>set - csv file into a data frame.</w:t>
+        <w:t xml:space="preserve"> the Population data set - csv file into a data frame.</w:t>
       </w:r>
     </w:p>
     <w:p>
@@ -4866,17 +4431,7 @@
           <w:szCs w:val="21"/>
           <w:lang w:eastAsia="en-AU"/>
         </w:rPr>
-        <w:t>frame, as we want to use OWID country codes</w:t>
-      </w:r>
-      <w:r>
-        <w:rPr>
-          <w:rFonts w:ascii="Consolas" w:eastAsia="Times New Roman" w:hAnsi="Consolas" w:cs="Times New Roman"/>
-          <w:color w:val="009900"/>
-          <w:sz w:val="21"/>
-          <w:szCs w:val="21"/>
-          <w:lang w:eastAsia="en-AU"/>
-        </w:rPr>
-        <w:t>.</w:t>
+        <w:t>frame, as we want to use OWID country codes.</w:t>
       </w:r>
     </w:p>
     <w:p>
@@ -4910,37 +4465,7 @@
           <w:szCs w:val="21"/>
           <w:lang w:eastAsia="en-AU"/>
         </w:rPr>
-        <w:t>Add Africas to match population data</w:t>
-      </w:r>
-      <w:r>
-        <w:rPr>
-          <w:rFonts w:ascii="Consolas" w:eastAsia="Times New Roman" w:hAnsi="Consolas" w:cs="Times New Roman"/>
-          <w:color w:val="009900"/>
-          <w:sz w:val="21"/>
-          <w:szCs w:val="21"/>
-          <w:lang w:eastAsia="en-AU"/>
-        </w:rPr>
-        <w:t xml:space="preserve"> </w:t>
-      </w:r>
-      <w:r>
-        <w:rPr>
-          <w:rFonts w:ascii="Consolas" w:eastAsia="Times New Roman" w:hAnsi="Consolas" w:cs="Times New Roman"/>
-          <w:color w:val="009900"/>
-          <w:sz w:val="21"/>
-          <w:szCs w:val="21"/>
-          <w:lang w:eastAsia="en-AU"/>
-        </w:rPr>
-        <w:t>frame</w:t>
-      </w:r>
-      <w:r>
-        <w:rPr>
-          <w:rFonts w:ascii="Consolas" w:eastAsia="Times New Roman" w:hAnsi="Consolas" w:cs="Times New Roman"/>
-          <w:color w:val="009900"/>
-          <w:sz w:val="21"/>
-          <w:szCs w:val="21"/>
-          <w:lang w:eastAsia="en-AU"/>
-        </w:rPr>
-        <w:t>.</w:t>
+        <w:t>Add Africas to match population data frame.</w:t>
       </w:r>
     </w:p>
     <w:p>
@@ -5008,13 +4533,7 @@
         <w:rPr>
           <w:color w:val="009900"/>
         </w:rPr>
-        <w:t>frame to include country ID</w:t>
-      </w:r>
-      <w:r>
-        <w:rPr>
-          <w:color w:val="009900"/>
-        </w:rPr>
-        <w:t>.</w:t>
+        <w:t>frame to include country ID.</w:t>
       </w:r>
     </w:p>
     <w:p>
@@ -5058,13 +4577,7 @@
         <w:rPr>
           <w:color w:val="009900"/>
         </w:rPr>
-        <w:t>frames to match structure of tables created in the database</w:t>
-      </w:r>
-      <w:r>
-        <w:rPr>
-          <w:color w:val="009900"/>
-        </w:rPr>
-        <w:t>.</w:t>
+        <w:t>frames to match structure of tables created in the database.</w:t>
       </w:r>
     </w:p>
     <w:p>
@@ -5104,17 +4617,7 @@
           <w:szCs w:val="21"/>
           <w:lang w:eastAsia="en-AU"/>
         </w:rPr>
-        <w:t>Set index of country codes data</w:t>
-      </w:r>
-      <w:r>
-        <w:rPr>
-          <w:rFonts w:ascii="Consolas" w:eastAsia="Times New Roman" w:hAnsi="Consolas" w:cs="Times New Roman"/>
-          <w:color w:val="009900"/>
-          <w:sz w:val="21"/>
-          <w:szCs w:val="21"/>
-          <w:lang w:eastAsia="en-AU"/>
-        </w:rPr>
-        <w:t xml:space="preserve"> </w:t>
+        <w:t xml:space="preserve">Set index of country codes data </w:t>
       </w:r>
       <w:r>
         <w:rPr>
@@ -5172,67 +4675,7 @@
           <w:szCs w:val="21"/>
           <w:lang w:eastAsia="en-AU"/>
         </w:rPr>
-        <w:t xml:space="preserve"> </w:t>
-      </w:r>
-      <w:r>
-        <w:rPr>
-          <w:rFonts w:ascii="Consolas" w:eastAsia="Times New Roman" w:hAnsi="Consolas" w:cs="Times New Roman"/>
-          <w:color w:val="009900"/>
-          <w:sz w:val="21"/>
-          <w:szCs w:val="21"/>
-          <w:lang w:eastAsia="en-AU"/>
-        </w:rPr>
-        <w:t>Covid Cases table</w:t>
-      </w:r>
-      <w:r>
-        <w:rPr>
-          <w:rFonts w:ascii="Consolas" w:eastAsia="Times New Roman" w:hAnsi="Consolas" w:cs="Times New Roman"/>
-          <w:color w:val="009900"/>
-          <w:sz w:val="21"/>
-          <w:szCs w:val="21"/>
-          <w:lang w:eastAsia="en-AU"/>
-        </w:rPr>
-        <w:t xml:space="preserve"> - c</w:t>
-      </w:r>
-      <w:r>
-        <w:rPr>
-          <w:rFonts w:ascii="Consolas" w:eastAsia="Times New Roman" w:hAnsi="Consolas" w:cs="Times New Roman"/>
-          <w:color w:val="009900"/>
-          <w:sz w:val="21"/>
-          <w:szCs w:val="21"/>
-          <w:lang w:eastAsia="en-AU"/>
-        </w:rPr>
-        <w:t>opy only the columns needed into a new Data</w:t>
-      </w:r>
-      <w:r>
-        <w:rPr>
-          <w:rFonts w:ascii="Consolas" w:eastAsia="Times New Roman" w:hAnsi="Consolas" w:cs="Times New Roman"/>
-          <w:color w:val="009900"/>
-          <w:sz w:val="21"/>
-          <w:szCs w:val="21"/>
-          <w:lang w:eastAsia="en-AU"/>
-        </w:rPr>
-        <w:t xml:space="preserve"> </w:t>
-      </w:r>
-      <w:r>
-        <w:rPr>
-          <w:rFonts w:ascii="Consolas" w:eastAsia="Times New Roman" w:hAnsi="Consolas" w:cs="Times New Roman"/>
-          <w:color w:val="009900"/>
-          <w:sz w:val="21"/>
-          <w:szCs w:val="21"/>
-          <w:lang w:eastAsia="en-AU"/>
-        </w:rPr>
-        <w:t>Frame</w:t>
-      </w:r>
-      <w:r>
-        <w:rPr>
-          <w:rFonts w:ascii="Consolas" w:eastAsia="Times New Roman" w:hAnsi="Consolas" w:cs="Times New Roman"/>
-          <w:color w:val="009900"/>
-          <w:sz w:val="21"/>
-          <w:szCs w:val="21"/>
-          <w:lang w:eastAsia="en-AU"/>
-        </w:rPr>
-        <w:t>.</w:t>
+        <w:t xml:space="preserve"> Covid Cases table - copy only the columns needed into a new Data Frame.</w:t>
       </w:r>
     </w:p>
     <w:p>
@@ -5260,17 +4703,7 @@
           <w:szCs w:val="21"/>
           <w:lang w:eastAsia="en-AU"/>
         </w:rPr>
-        <w:t xml:space="preserve"> </w:t>
-      </w:r>
-      <w:r>
-        <w:rPr>
-          <w:rFonts w:ascii="Consolas" w:eastAsia="Times New Roman" w:hAnsi="Consolas" w:cs="Times New Roman"/>
-          <w:color w:val="009900"/>
-          <w:sz w:val="21"/>
-          <w:szCs w:val="21"/>
-          <w:lang w:eastAsia="en-AU"/>
-        </w:rPr>
-        <w:t>Rename columns to fit the tables created in the database.</w:t>
+        <w:t xml:space="preserve"> Rename columns to fit the tables created in the database.</w:t>
       </w:r>
     </w:p>
     <w:p>
@@ -5298,57 +4731,7 @@
           <w:szCs w:val="21"/>
           <w:lang w:eastAsia="en-AU"/>
         </w:rPr>
-        <w:t xml:space="preserve"> </w:t>
-      </w:r>
-      <w:r>
-        <w:rPr>
-          <w:rFonts w:ascii="Consolas" w:eastAsia="Times New Roman" w:hAnsi="Consolas" w:cs="Times New Roman"/>
-          <w:color w:val="009900"/>
-          <w:sz w:val="21"/>
-          <w:szCs w:val="21"/>
-          <w:lang w:eastAsia="en-AU"/>
-        </w:rPr>
-        <w:t>Vaccinations table</w:t>
-      </w:r>
-      <w:r>
-        <w:rPr>
-          <w:rFonts w:ascii="Consolas" w:eastAsia="Times New Roman" w:hAnsi="Consolas" w:cs="Times New Roman"/>
-          <w:color w:val="009900"/>
-          <w:sz w:val="21"/>
-          <w:szCs w:val="21"/>
-          <w:lang w:eastAsia="en-AU"/>
-        </w:rPr>
-        <w:t xml:space="preserve"> - c</w:t>
-      </w:r>
-      <w:r>
-        <w:rPr>
-          <w:rFonts w:ascii="Consolas" w:eastAsia="Times New Roman" w:hAnsi="Consolas" w:cs="Times New Roman"/>
-          <w:color w:val="009900"/>
-          <w:sz w:val="21"/>
-          <w:szCs w:val="21"/>
-          <w:lang w:eastAsia="en-AU"/>
-        </w:rPr>
-        <w:t>opy only the columns needed into a new Data</w:t>
-      </w:r>
-      <w:r>
-        <w:rPr>
-          <w:rFonts w:ascii="Consolas" w:eastAsia="Times New Roman" w:hAnsi="Consolas" w:cs="Times New Roman"/>
-          <w:color w:val="009900"/>
-          <w:sz w:val="21"/>
-          <w:szCs w:val="21"/>
-          <w:lang w:eastAsia="en-AU"/>
-        </w:rPr>
-        <w:t xml:space="preserve"> </w:t>
-      </w:r>
-      <w:r>
-        <w:rPr>
-          <w:rFonts w:ascii="Consolas" w:eastAsia="Times New Roman" w:hAnsi="Consolas" w:cs="Times New Roman"/>
-          <w:color w:val="009900"/>
-          <w:sz w:val="21"/>
-          <w:szCs w:val="21"/>
-          <w:lang w:eastAsia="en-AU"/>
-        </w:rPr>
-        <w:t>Frame.</w:t>
+        <w:t xml:space="preserve"> Vaccinations table - copy only the columns needed into a new Data Frame.</w:t>
       </w:r>
     </w:p>
     <w:p>
@@ -5376,17 +4759,7 @@
           <w:szCs w:val="21"/>
           <w:lang w:eastAsia="en-AU"/>
         </w:rPr>
-        <w:t xml:space="preserve"> </w:t>
-      </w:r>
-      <w:r>
-        <w:rPr>
-          <w:rFonts w:ascii="Consolas" w:eastAsia="Times New Roman" w:hAnsi="Consolas" w:cs="Times New Roman"/>
-          <w:color w:val="009900"/>
-          <w:sz w:val="21"/>
-          <w:szCs w:val="21"/>
-          <w:lang w:eastAsia="en-AU"/>
-        </w:rPr>
-        <w:t>Rename columns to fit the tables created in the database.</w:t>
+        <w:t xml:space="preserve"> Rename columns to fit the tables created in the database.</w:t>
       </w:r>
     </w:p>
     <w:p>
@@ -5414,47 +4787,7 @@
           <w:szCs w:val="21"/>
           <w:lang w:eastAsia="en-AU"/>
         </w:rPr>
-        <w:t xml:space="preserve"> </w:t>
-      </w:r>
-      <w:r>
-        <w:rPr>
-          <w:rFonts w:ascii="Consolas" w:eastAsia="Times New Roman" w:hAnsi="Consolas" w:cs="Times New Roman"/>
-          <w:color w:val="009900"/>
-          <w:sz w:val="21"/>
-          <w:szCs w:val="21"/>
-          <w:lang w:eastAsia="en-AU"/>
-        </w:rPr>
-        <w:t xml:space="preserve">Create </w:t>
-      </w:r>
-      <w:r>
-        <w:rPr>
-          <w:rFonts w:ascii="Consolas" w:eastAsia="Times New Roman" w:hAnsi="Consolas" w:cs="Times New Roman"/>
-          <w:color w:val="009900"/>
-          <w:sz w:val="21"/>
-          <w:szCs w:val="21"/>
-          <w:lang w:eastAsia="en-AU"/>
-        </w:rPr>
-        <w:t xml:space="preserve">PostgreSQL </w:t>
-      </w:r>
-      <w:r>
-        <w:rPr>
-          <w:rFonts w:ascii="Consolas" w:eastAsia="Times New Roman" w:hAnsi="Consolas" w:cs="Times New Roman"/>
-          <w:color w:val="009900"/>
-          <w:sz w:val="21"/>
-          <w:szCs w:val="21"/>
-          <w:lang w:eastAsia="en-AU"/>
-        </w:rPr>
-        <w:t>database connection</w:t>
-      </w:r>
-      <w:r>
-        <w:rPr>
-          <w:rFonts w:ascii="Consolas" w:eastAsia="Times New Roman" w:hAnsi="Consolas" w:cs="Times New Roman"/>
-          <w:color w:val="009900"/>
-          <w:sz w:val="21"/>
-          <w:szCs w:val="21"/>
-          <w:lang w:eastAsia="en-AU"/>
-        </w:rPr>
-        <w:t>.</w:t>
+        <w:t xml:space="preserve"> Create PostgreSQL database connection.</w:t>
       </w:r>
     </w:p>
     <w:p>
@@ -5482,17 +4815,7 @@
           <w:szCs w:val="21"/>
           <w:lang w:eastAsia="en-AU"/>
         </w:rPr>
-        <w:t>Confirm database tables</w:t>
-      </w:r>
-      <w:r>
-        <w:rPr>
-          <w:rFonts w:ascii="Consolas" w:eastAsia="Times New Roman" w:hAnsi="Consolas" w:cs="Times New Roman"/>
-          <w:color w:val="009900"/>
-          <w:sz w:val="21"/>
-          <w:szCs w:val="21"/>
-          <w:lang w:eastAsia="en-AU"/>
-        </w:rPr>
-        <w:t>.</w:t>
+        <w:t>Confirm database tables.</w:t>
       </w:r>
     </w:p>
     <w:p>
@@ -5523,37 +4846,7 @@
           <w:szCs w:val="21"/>
           <w:lang w:eastAsia="en-AU"/>
         </w:rPr>
-        <w:t xml:space="preserve"> </w:t>
-      </w:r>
-      <w:r>
-        <w:rPr>
-          <w:rFonts w:ascii="Consolas" w:eastAsia="Times New Roman" w:hAnsi="Consolas" w:cs="Times New Roman"/>
-          <w:color w:val="009900"/>
-          <w:sz w:val="21"/>
-          <w:szCs w:val="21"/>
-          <w:lang w:eastAsia="en-AU"/>
-        </w:rPr>
-        <w:t>Load data</w:t>
-      </w:r>
-      <w:r>
-        <w:rPr>
-          <w:rFonts w:ascii="Consolas" w:eastAsia="Times New Roman" w:hAnsi="Consolas" w:cs="Times New Roman"/>
-          <w:color w:val="009900"/>
-          <w:sz w:val="21"/>
-          <w:szCs w:val="21"/>
-          <w:lang w:eastAsia="en-AU"/>
-        </w:rPr>
-        <w:t xml:space="preserve"> </w:t>
-      </w:r>
-      <w:r>
-        <w:rPr>
-          <w:rFonts w:ascii="Consolas" w:eastAsia="Times New Roman" w:hAnsi="Consolas" w:cs="Times New Roman"/>
-          <w:color w:val="009900"/>
-          <w:sz w:val="21"/>
-          <w:szCs w:val="21"/>
-          <w:lang w:eastAsia="en-AU"/>
-        </w:rPr>
-        <w:t>frames to database tables</w:t>
+        <w:t xml:space="preserve"> Load data frames to database tables</w:t>
       </w:r>
     </w:p>
     <w:p>
@@ -5615,43 +4908,24 @@
       </w:r>
     </w:p>
   </w:comment>
-  <w:comment w:id="1" w:author="Michael Murphy" w:date="2022-02-06T14:37:00Z" w:initials="MM">
-    <w:p>
-      <w:pPr>
-        <w:pStyle w:val="CommentText"/>
-      </w:pPr>
-      <w:r>
-        <w:rPr>
-          <w:rStyle w:val="CommentReference"/>
-        </w:rPr>
-        <w:annotationRef/>
-      </w:r>
-      <w:r>
-        <w:t>I’m assuming that this means it starts at zero. Need to confirm this</w:t>
-      </w:r>
-    </w:p>
-  </w:comment>
 </w:comments>
 </file>
 
 <file path=word/commentsExtended.xml><?xml version="1.0" encoding="utf-8"?>
 <w15:commentsEx xmlns:wpc="http://schemas.microsoft.com/office/word/2010/wordprocessingCanvas" xmlns:cx="http://schemas.microsoft.com/office/drawing/2014/chartex" xmlns:cx1="http://schemas.microsoft.com/office/drawing/2015/9/8/chartex" xmlns:cx2="http://schemas.microsoft.com/office/drawing/2015/10/21/chartex" xmlns:cx3="http://schemas.microsoft.com/office/drawing/2016/5/9/chartex" xmlns:cx4="http://schemas.microsoft.com/office/drawing/2016/5/10/chartex" xmlns:cx5="http://schemas.microsoft.com/office/drawing/2016/5/11/chartex" xmlns:cx6="http://schemas.microsoft.com/office/drawing/2016/5/12/chartex" xmlns:cx7="http://schemas.microsoft.com/office/drawing/2016/5/13/chartex" xmlns:cx8="http://schemas.microsoft.com/office/drawing/2016/5/14/chartex" xmlns:mc="http://schemas.openxmlformats.org/markup-compatibility/2006" xmlns:aink="http://schemas.microsoft.com/office/drawing/2016/ink" xmlns:am3d="http://schemas.microsoft.com/office/drawing/2017/model3d" xmlns:o="urn:schemas-microsoft-com:office:office" xmlns:r="http://schemas.openxmlformats.org/officeDocument/2006/relationships" xmlns:m="http://schemas.openxmlformats.org/officeDocument/2006/math" xmlns:v="urn:schemas-microsoft-com:vml" xmlns:wp14="http://schemas.microsoft.com/office/word/2010/wordprocessingDrawing" xmlns:wp="http://schemas.openxmlformats.org/drawingml/2006/wordprocessingDrawing" xmlns:w10="urn:schemas-microsoft-com:office:word" xmlns:w="http://schemas.openxmlformats.org/wordprocessingml/2006/main" xmlns:w14="http://schemas.microsoft.com/office/word/2010/wordml" xmlns:w15="http://schemas.microsoft.com/office/word/2012/wordml" xmlns:w16cex="http://schemas.microsoft.com/office/word/2018/wordml/cex" xmlns:w16cid="http://schemas.microsoft.com/office/word/2016/wordml/cid" xmlns:w16="http://schemas.microsoft.com/office/word/2018/wordml" xmlns:w16sdtdh="http://schemas.microsoft.com/office/word/2020/wordml/sdtdatahash" xmlns:w16se="http://schemas.microsoft.com/office/word/2015/wordml/symex" xmlns:wpg="http://schemas.microsoft.com/office/word/2010/wordprocessingGroup" xmlns:wpi="http://schemas.microsoft.com/office/word/2010/wordprocessingInk" xmlns:wne="http://schemas.microsoft.com/office/word/2006/wordml" xmlns:wps="http://schemas.microsoft.com/office/word/2010/wordprocessingShape" mc:Ignorable="w14 w15 w16se w16cid w16 w16cex w16sdtdh wp14">
   <w15:commentEx w15:paraId="4D5CC348" w15:done="0"/>
-  <w15:commentEx w15:paraId="08074AD6" w15:done="0"/>
 </w15:commentsEx>
 </file>
 
 <file path=word/commentsExtensible.xml><?xml version="1.0" encoding="utf-8"?>
 <w16cex:commentsExtensible xmlns:wpc="http://schemas.microsoft.com/office/word/2010/wordprocessingCanvas" xmlns:cx="http://schemas.microsoft.com/office/drawing/2014/chartex" xmlns:cx1="http://schemas.microsoft.com/office/drawing/2015/9/8/chartex" xmlns:cx2="http://schemas.microsoft.com/office/drawing/2015/10/21/chartex" xmlns:cx3="http://schemas.microsoft.com/office/drawing/2016/5/9/chartex" xmlns:cx4="http://schemas.microsoft.com/office/drawing/2016/5/10/chartex" xmlns:cx5="http://schemas.microsoft.com/office/drawing/2016/5/11/chartex" xmlns:cx6="http://schemas.microsoft.com/office/drawing/2016/5/12/chartex" xmlns:cx7="http://schemas.microsoft.com/office/drawing/2016/5/13/chartex" xmlns:cx8="http://schemas.microsoft.com/office/drawing/2016/5/14/chartex" xmlns:mc="http://schemas.openxmlformats.org/markup-compatibility/2006" xmlns:aink="http://schemas.microsoft.com/office/drawing/2016/ink" xmlns:am3d="http://schemas.microsoft.com/office/drawing/2017/model3d" xmlns:o="urn:schemas-microsoft-com:office:office" xmlns:r="http://schemas.openxmlformats.org/officeDocument/2006/relationships" xmlns:m="http://schemas.openxmlformats.org/officeDocument/2006/math" xmlns:v="urn:schemas-microsoft-com:vml" xmlns:wp14="http://schemas.microsoft.com/office/word/2010/wordprocessingDrawing" xmlns:wp="http://schemas.openxmlformats.org/drawingml/2006/wordprocessingDrawing" xmlns:w10="urn:schemas-microsoft-com:office:word" xmlns:w="http://schemas.openxmlformats.org/wordprocessingml/2006/main" xmlns:w14="http://schemas.microsoft.com/office/word/2010/wordml" xmlns:w15="http://schemas.microsoft.com/office/word/2012/wordml" xmlns:w16cex="http://schemas.microsoft.com/office/word/2018/wordml/cex" xmlns:w16cid="http://schemas.microsoft.com/office/word/2016/wordml/cid" xmlns:w16="http://schemas.microsoft.com/office/word/2018/wordml" xmlns:w16sdtdh="http://schemas.microsoft.com/office/word/2020/wordml/sdtdatahash" xmlns:w16se="http://schemas.microsoft.com/office/word/2015/wordml/symex" xmlns:wpg="http://schemas.microsoft.com/office/word/2010/wordprocessingGroup" xmlns:wpi="http://schemas.microsoft.com/office/word/2010/wordprocessingInk" xmlns:wne="http://schemas.microsoft.com/office/word/2006/wordml" xmlns:wps="http://schemas.microsoft.com/office/word/2010/wordprocessingShape" mc:Ignorable="w14 w15 w16se w16cid w16 w16cex w16sdtdh wp14">
   <w16cex:commentExtensible w16cex:durableId="25AA31A3" w16cex:dateUtc="2022-02-06T00:38:00Z"/>
-  <w16cex:commentExtensible w16cex:durableId="25AA5BC1" w16cex:dateUtc="2022-02-06T03:37:00Z"/>
 </w16cex:commentsExtensible>
 </file>
 
 <file path=word/commentsIds.xml><?xml version="1.0" encoding="utf-8"?>
 <w16cid:commentsIds xmlns:wpc="http://schemas.microsoft.com/office/word/2010/wordprocessingCanvas" xmlns:cx="http://schemas.microsoft.com/office/drawing/2014/chartex" xmlns:cx1="http://schemas.microsoft.com/office/drawing/2015/9/8/chartex" xmlns:cx2="http://schemas.microsoft.com/office/drawing/2015/10/21/chartex" xmlns:cx3="http://schemas.microsoft.com/office/drawing/2016/5/9/chartex" xmlns:cx4="http://schemas.microsoft.com/office/drawing/2016/5/10/chartex" xmlns:cx5="http://schemas.microsoft.com/office/drawing/2016/5/11/chartex" xmlns:cx6="http://schemas.microsoft.com/office/drawing/2016/5/12/chartex" xmlns:cx7="http://schemas.microsoft.com/office/drawing/2016/5/13/chartex" xmlns:cx8="http://schemas.microsoft.com/office/drawing/2016/5/14/chartex" xmlns:mc="http://schemas.openxmlformats.org/markup-compatibility/2006" xmlns:aink="http://schemas.microsoft.com/office/drawing/2016/ink" xmlns:am3d="http://schemas.microsoft.com/office/drawing/2017/model3d" xmlns:o="urn:schemas-microsoft-com:office:office" xmlns:r="http://schemas.openxmlformats.org/officeDocument/2006/relationships" xmlns:m="http://schemas.openxmlformats.org/officeDocument/2006/math" xmlns:v="urn:schemas-microsoft-com:vml" xmlns:wp14="http://schemas.microsoft.com/office/word/2010/wordprocessingDrawing" xmlns:wp="http://schemas.openxmlformats.org/drawingml/2006/wordprocessingDrawing" xmlns:w10="urn:schemas-microsoft-com:office:word" xmlns:w="http://schemas.openxmlformats.org/wordprocessingml/2006/main" xmlns:w14="http://schemas.microsoft.com/office/word/2010/wordml" xmlns:w15="http://schemas.microsoft.com/office/word/2012/wordml" xmlns:w16cex="http://schemas.microsoft.com/office/word/2018/wordml/cex" xmlns:w16cid="http://schemas.microsoft.com/office/word/2016/wordml/cid" xmlns:w16="http://schemas.microsoft.com/office/word/2018/wordml" xmlns:w16sdtdh="http://schemas.microsoft.com/office/word/2020/wordml/sdtdatahash" xmlns:w16se="http://schemas.microsoft.com/office/word/2015/wordml/symex" xmlns:wpg="http://schemas.microsoft.com/office/word/2010/wordprocessingGroup" xmlns:wpi="http://schemas.microsoft.com/office/word/2010/wordprocessingInk" xmlns:wne="http://schemas.microsoft.com/office/word/2006/wordml" xmlns:wps="http://schemas.microsoft.com/office/word/2010/wordprocessingShape" mc:Ignorable="w14 w15 w16se w16cid w16 w16cex w16sdtdh wp14">
   <w16cid:commentId w16cid:paraId="4D5CC348" w16cid:durableId="25AA31A3"/>
-  <w16cid:commentId w16cid:paraId="08074AD6" w16cid:durableId="25AA5BC1"/>
 </w16cid:commentsIds>
 </file>
 

</xml_diff>